<commit_message>
1일 1 commit jenkins 시작
</commit_message>
<xml_diff>
--- a/경준_daily 공부 내용 정리/InHandPlus/InHandPlus_Python 공부 시작_190701.docx
+++ b/경준_daily 공부 내용 정리/InHandPlus/InHandPlus_Python 공부 시작_190701.docx
@@ -1005,14 +1005,562 @@
       </w:r>
     </w:p>
     <w:p/>
+    <w:p/>
     <w:p>
       <w:pPr>
         <w:rPr>
           <w:rFonts w:hint="eastAsia"/>
         </w:rPr>
       </w:pPr>
+    </w:p>
+    <w:p>
+      <w:pPr>
+        <w:widowControl/>
+        <w:pBdr>
+          <w:top w:val="single" w:sz="18" w:space="5" w:color="6AB0DE"/>
+        </w:pBdr>
+        <w:shd w:val="clear" w:color="auto" w:fill="E7F2FA"/>
+        <w:wordWrap/>
+        <w:autoSpaceDE/>
+        <w:autoSpaceDN/>
+        <w:spacing w:after="90" w:line="240" w:lineRule="auto"/>
+        <w:jc w:val="left"/>
+        <w:rPr>
+          <w:rFonts w:ascii="Arial" w:eastAsia="굴림" w:hAnsi="Arial" w:cs="Arial"/>
+          <w:b/>
+          <w:bCs/>
+          <w:color w:val="2980B9"/>
+          <w:kern w:val="0"/>
+          <w:sz w:val="22"/>
+        </w:rPr>
+      </w:pPr>
+      <w:proofErr w:type="spellStart"/>
+      <w:proofErr w:type="gramStart"/>
+      <w:r>
+        <w:rPr>
+          <w:rFonts w:ascii="Consolas" w:eastAsia="굴림체" w:hAnsi="Consolas" w:cs="굴림체"/>
+          <w:b/>
+          <w:bCs/>
+          <w:color w:val="000000"/>
+          <w:kern w:val="0"/>
+          <w:sz w:val="22"/>
+          <w:bdr w:val="none" w:sz="0" w:space="0" w:color="auto" w:frame="1"/>
+        </w:rPr>
+        <w:t>PIL.ImageDraw.Draw.line</w:t>
+      </w:r>
+      <w:proofErr w:type="spellEnd"/>
+      <w:proofErr w:type="gramEnd"/>
+      <w:r>
+        <w:rPr>
+          <w:rFonts w:ascii="Arial" w:eastAsia="굴림" w:hAnsi="Arial" w:cs="Arial"/>
+          <w:b/>
+          <w:bCs/>
+          <w:color w:val="2980B9"/>
+          <w:kern w:val="0"/>
+          <w:sz w:val="22"/>
+        </w:rPr>
+        <w:t>(</w:t>
+      </w:r>
+      <w:proofErr w:type="spellStart"/>
+      <w:r>
+        <w:rPr>
+          <w:rFonts w:ascii="Arial" w:eastAsia="굴림" w:hAnsi="Arial" w:cs="Arial"/>
+          <w:b/>
+          <w:bCs/>
+          <w:i/>
+          <w:iCs/>
+          <w:color w:val="2980B9"/>
+          <w:kern w:val="0"/>
+          <w:sz w:val="22"/>
+        </w:rPr>
+        <w:t>xy</w:t>
+      </w:r>
+      <w:proofErr w:type="spellEnd"/>
+      <w:r>
+        <w:rPr>
+          <w:rFonts w:ascii="Arial" w:eastAsia="굴림" w:hAnsi="Arial" w:cs="Arial"/>
+          <w:b/>
+          <w:bCs/>
+          <w:color w:val="2980B9"/>
+          <w:kern w:val="0"/>
+          <w:sz w:val="22"/>
+        </w:rPr>
+        <w:t>, </w:t>
+      </w:r>
+      <w:r>
+        <w:rPr>
+          <w:rFonts w:ascii="Arial" w:eastAsia="굴림" w:hAnsi="Arial" w:cs="Arial"/>
+          <w:b/>
+          <w:bCs/>
+          <w:i/>
+          <w:iCs/>
+          <w:color w:val="2980B9"/>
+          <w:kern w:val="0"/>
+          <w:sz w:val="22"/>
+        </w:rPr>
+        <w:t>fill=None</w:t>
+      </w:r>
+      <w:r>
+        <w:rPr>
+          <w:rFonts w:ascii="Arial" w:eastAsia="굴림" w:hAnsi="Arial" w:cs="Arial"/>
+          <w:b/>
+          <w:bCs/>
+          <w:color w:val="2980B9"/>
+          <w:kern w:val="0"/>
+          <w:sz w:val="22"/>
+        </w:rPr>
+        <w:t>, </w:t>
+      </w:r>
+      <w:r>
+        <w:rPr>
+          <w:rFonts w:ascii="Arial" w:eastAsia="굴림" w:hAnsi="Arial" w:cs="Arial"/>
+          <w:b/>
+          <w:bCs/>
+          <w:i/>
+          <w:iCs/>
+          <w:color w:val="2980B9"/>
+          <w:kern w:val="0"/>
+          <w:sz w:val="22"/>
+        </w:rPr>
+        <w:t>width=0</w:t>
+      </w:r>
+      <w:r>
+        <w:rPr>
+          <w:rFonts w:ascii="Arial" w:eastAsia="굴림" w:hAnsi="Arial" w:cs="Arial"/>
+          <w:b/>
+          <w:bCs/>
+          <w:color w:val="2980B9"/>
+          <w:kern w:val="0"/>
+          <w:sz w:val="22"/>
+        </w:rPr>
+        <w:t>)</w:t>
+      </w:r>
+    </w:p>
+    <w:p>
+      <w:pPr>
+        <w:widowControl/>
+        <w:shd w:val="clear" w:color="auto" w:fill="FCFCFC"/>
+        <w:wordWrap/>
+        <w:autoSpaceDE/>
+        <w:autoSpaceDN/>
+        <w:spacing w:after="100" w:afterAutospacing="1" w:line="360" w:lineRule="atLeast"/>
+        <w:ind w:left="720"/>
+        <w:jc w:val="left"/>
+        <w:rPr>
+          <w:rFonts w:ascii="Arial" w:eastAsia="굴림" w:hAnsi="Arial" w:cs="Arial"/>
+          <w:color w:val="404040"/>
+          <w:kern w:val="0"/>
+          <w:sz w:val="24"/>
+          <w:szCs w:val="24"/>
+        </w:rPr>
+      </w:pPr>
+      <w:r>
+        <w:rPr>
+          <w:rFonts w:ascii="Arial" w:eastAsia="굴림" w:hAnsi="Arial" w:cs="Arial"/>
+          <w:color w:val="404040"/>
+          <w:kern w:val="0"/>
+          <w:sz w:val="24"/>
+          <w:szCs w:val="24"/>
+        </w:rPr>
+        <w:t>Draws a line between the coordinates in the </w:t>
+      </w:r>
+      <w:proofErr w:type="spellStart"/>
+      <w:r>
+        <w:rPr>
+          <w:rFonts w:ascii="Arial" w:eastAsia="굴림" w:hAnsi="Arial" w:cs="Arial"/>
+          <w:b/>
+          <w:bCs/>
+          <w:color w:val="404040"/>
+          <w:kern w:val="0"/>
+          <w:sz w:val="24"/>
+          <w:szCs w:val="24"/>
+        </w:rPr>
+        <w:t>xy</w:t>
+      </w:r>
+      <w:proofErr w:type="spellEnd"/>
+      <w:r>
+        <w:rPr>
+          <w:rFonts w:ascii="Arial" w:eastAsia="굴림" w:hAnsi="Arial" w:cs="Arial"/>
+          <w:color w:val="404040"/>
+          <w:kern w:val="0"/>
+          <w:sz w:val="24"/>
+          <w:szCs w:val="24"/>
+        </w:rPr>
+        <w:t> list.</w:t>
+      </w:r>
+    </w:p>
+    <w:tbl>
+      <w:tblPr>
+        <w:tblW w:w="0" w:type="auto"/>
+        <w:tblInd w:w="720" w:type="dxa"/>
+        <w:tblCellMar>
+          <w:top w:w="15" w:type="dxa"/>
+          <w:left w:w="15" w:type="dxa"/>
+          <w:bottom w:w="15" w:type="dxa"/>
+          <w:right w:w="15" w:type="dxa"/>
+        </w:tblCellMar>
+        <w:tblLook w:val="04A0" w:firstRow="1" w:lastRow="0" w:firstColumn="1" w:lastColumn="0" w:noHBand="0" w:noVBand="1"/>
+      </w:tblPr>
+      <w:tblGrid>
+        <w:gridCol w:w="1624"/>
+        <w:gridCol w:w="6682"/>
+      </w:tblGrid>
+      <w:tr>
+        <w:tc>
+          <w:tcPr>
+            <w:tcW w:w="0" w:type="auto"/>
+            <w:tcBorders>
+              <w:top w:val="nil"/>
+              <w:left w:val="nil"/>
+              <w:bottom w:val="nil"/>
+              <w:right w:val="nil"/>
+            </w:tcBorders>
+            <w:noWrap/>
+            <w:tcMar>
+              <w:top w:w="120" w:type="dxa"/>
+              <w:left w:w="240" w:type="dxa"/>
+              <w:bottom w:w="120" w:type="dxa"/>
+              <w:right w:w="150" w:type="dxa"/>
+            </w:tcMar>
+            <w:vAlign w:val="center"/>
+            <w:hideMark/>
+          </w:tcPr>
+          <w:p>
+            <w:pPr>
+              <w:widowControl/>
+              <w:wordWrap/>
+              <w:autoSpaceDE/>
+              <w:autoSpaceDN/>
+              <w:spacing w:after="0" w:line="240" w:lineRule="auto"/>
+              <w:jc w:val="left"/>
+              <w:rPr>
+                <w:rFonts w:ascii="굴림" w:eastAsia="굴림" w:hAnsi="굴림" w:cs="굴림"/>
+                <w:b/>
+                <w:bCs/>
+                <w:kern w:val="0"/>
+                <w:sz w:val="22"/>
+              </w:rPr>
+            </w:pPr>
+            <w:r>
+              <w:rPr>
+                <w:rFonts w:ascii="굴림" w:eastAsia="굴림" w:hAnsi="굴림" w:cs="굴림"/>
+                <w:b/>
+                <w:bCs/>
+                <w:kern w:val="0"/>
+                <w:sz w:val="22"/>
+              </w:rPr>
+              <w:t>Parameters:</w:t>
+            </w:r>
+          </w:p>
+        </w:tc>
+        <w:tc>
+          <w:tcPr>
+            <w:tcW w:w="0" w:type="auto"/>
+            <w:tcBorders>
+              <w:top w:val="nil"/>
+              <w:left w:val="nil"/>
+              <w:bottom w:val="nil"/>
+              <w:right w:val="nil"/>
+            </w:tcBorders>
+            <w:shd w:val="clear" w:color="auto" w:fill="auto"/>
+            <w:tcMar>
+              <w:top w:w="120" w:type="dxa"/>
+              <w:left w:w="240" w:type="dxa"/>
+              <w:bottom w:w="120" w:type="dxa"/>
+              <w:right w:w="240" w:type="dxa"/>
+            </w:tcMar>
+            <w:vAlign w:val="center"/>
+            <w:hideMark/>
+          </w:tcPr>
+          <w:p>
+            <w:pPr>
+              <w:widowControl/>
+              <w:numPr>
+                <w:ilvl w:val="0"/>
+                <w:numId w:val="1"/>
+              </w:numPr>
+              <w:wordWrap/>
+              <w:autoSpaceDE/>
+              <w:autoSpaceDN/>
+              <w:spacing w:before="100" w:beforeAutospacing="1" w:after="100" w:afterAutospacing="1" w:line="360" w:lineRule="atLeast"/>
+              <w:ind w:left="360"/>
+              <w:jc w:val="left"/>
+              <w:rPr>
+                <w:rFonts w:ascii="굴림" w:eastAsia="굴림" w:hAnsi="굴림" w:cs="굴림"/>
+                <w:kern w:val="0"/>
+                <w:sz w:val="22"/>
+              </w:rPr>
+            </w:pPr>
+            <w:proofErr w:type="spellStart"/>
+            <w:r>
+              <w:rPr>
+                <w:rFonts w:ascii="굴림" w:eastAsia="굴림" w:hAnsi="굴림" w:cs="굴림"/>
+                <w:b/>
+                <w:bCs/>
+                <w:kern w:val="0"/>
+                <w:sz w:val="22"/>
+              </w:rPr>
+              <w:t>xy</w:t>
+            </w:r>
+            <w:proofErr w:type="spellEnd"/>
+            <w:r>
+              <w:rPr>
+                <w:rFonts w:ascii="굴림" w:eastAsia="굴림" w:hAnsi="굴림" w:cs="굴림"/>
+                <w:kern w:val="0"/>
+                <w:sz w:val="22"/>
+              </w:rPr>
+              <w:t> – Sequence of either 2-tuples like </w:t>
+            </w:r>
+            <w:r>
+              <w:rPr>
+                <w:rFonts w:ascii="Consolas" w:eastAsia="굴림체" w:hAnsi="Consolas" w:cs="굴림체"/>
+                <w:b/>
+                <w:bCs/>
+                <w:color w:val="E74C3C"/>
+                <w:kern w:val="0"/>
+                <w:sz w:val="16"/>
+                <w:szCs w:val="16"/>
+                <w:bdr w:val="single" w:sz="6" w:space="2" w:color="E1E4E5" w:frame="1"/>
+                <w:shd w:val="clear" w:color="auto" w:fill="FFFFFF"/>
+              </w:rPr>
+              <w:t>[(x, y), (x, y), ...]</w:t>
+            </w:r>
+            <w:r>
+              <w:rPr>
+                <w:rFonts w:ascii="굴림" w:eastAsia="굴림" w:hAnsi="굴림" w:cs="굴림"/>
+                <w:kern w:val="0"/>
+                <w:sz w:val="22"/>
+              </w:rPr>
+              <w:t> or numeric values like </w:t>
+            </w:r>
+            <w:r>
+              <w:rPr>
+                <w:rFonts w:ascii="Consolas" w:eastAsia="굴림체" w:hAnsi="Consolas" w:cs="굴림체"/>
+                <w:b/>
+                <w:bCs/>
+                <w:color w:val="E74C3C"/>
+                <w:kern w:val="0"/>
+                <w:sz w:val="16"/>
+                <w:szCs w:val="16"/>
+                <w:bdr w:val="single" w:sz="6" w:space="2" w:color="E1E4E5" w:frame="1"/>
+                <w:shd w:val="clear" w:color="auto" w:fill="FFFFFF"/>
+              </w:rPr>
+              <w:t>[x, y, x, y, ...]</w:t>
+            </w:r>
+            <w:r>
+              <w:rPr>
+                <w:rFonts w:ascii="굴림" w:eastAsia="굴림" w:hAnsi="굴림" w:cs="굴림"/>
+                <w:kern w:val="0"/>
+                <w:sz w:val="22"/>
+              </w:rPr>
+              <w:t>.</w:t>
+            </w:r>
+          </w:p>
+          <w:p>
+            <w:pPr>
+              <w:widowControl/>
+              <w:numPr>
+                <w:ilvl w:val="0"/>
+                <w:numId w:val="1"/>
+              </w:numPr>
+              <w:wordWrap/>
+              <w:autoSpaceDE/>
+              <w:autoSpaceDN/>
+              <w:spacing w:before="100" w:beforeAutospacing="1" w:after="100" w:afterAutospacing="1" w:line="360" w:lineRule="atLeast"/>
+              <w:ind w:left="360"/>
+              <w:jc w:val="left"/>
+              <w:rPr>
+                <w:rFonts w:ascii="굴림" w:eastAsia="굴림" w:hAnsi="굴림" w:cs="굴림"/>
+                <w:kern w:val="0"/>
+                <w:sz w:val="22"/>
+              </w:rPr>
+            </w:pPr>
+            <w:proofErr w:type="spellStart"/>
+            <w:r>
+              <w:rPr>
+                <w:rFonts w:ascii="굴림" w:eastAsia="굴림" w:hAnsi="굴림" w:cs="굴림"/>
+                <w:b/>
+                <w:bCs/>
+                <w:kern w:val="0"/>
+                <w:sz w:val="22"/>
+              </w:rPr>
+              <w:t>fill</w:t>
+            </w:r>
+            <w:proofErr w:type="spellEnd"/>
+            <w:r>
+              <w:rPr>
+                <w:rFonts w:ascii="굴림" w:eastAsia="굴림" w:hAnsi="굴림" w:cs="굴림"/>
+                <w:kern w:val="0"/>
+                <w:sz w:val="22"/>
+              </w:rPr>
+              <w:t> – Color to use for the line.</w:t>
+            </w:r>
+          </w:p>
+          <w:p>
+            <w:pPr>
+              <w:widowControl/>
+              <w:numPr>
+                <w:ilvl w:val="0"/>
+                <w:numId w:val="1"/>
+              </w:numPr>
+              <w:wordWrap/>
+              <w:autoSpaceDE/>
+              <w:autoSpaceDN/>
+              <w:spacing w:before="100" w:beforeAutospacing="1" w:after="100" w:afterAutospacing="1" w:line="360" w:lineRule="atLeast"/>
+              <w:ind w:left="360"/>
+              <w:jc w:val="left"/>
+              <w:rPr>
+                <w:rFonts w:ascii="굴림" w:eastAsia="굴림" w:hAnsi="굴림" w:cs="굴림"/>
+                <w:kern w:val="0"/>
+                <w:sz w:val="22"/>
+              </w:rPr>
+            </w:pPr>
+            <w:r>
+              <w:rPr>
+                <w:rFonts w:ascii="굴림" w:eastAsia="굴림" w:hAnsi="굴림" w:cs="굴림"/>
+                <w:b/>
+                <w:bCs/>
+                <w:kern w:val="0"/>
+                <w:sz w:val="22"/>
+              </w:rPr>
+              <w:t>width</w:t>
+            </w:r>
+            <w:r>
+              <w:rPr>
+                <w:rFonts w:ascii="굴림" w:eastAsia="굴림" w:hAnsi="굴림" w:cs="굴림"/>
+                <w:kern w:val="0"/>
+                <w:sz w:val="22"/>
+              </w:rPr>
+              <w:t> –</w:t>
+            </w:r>
+          </w:p>
+          <w:p>
+            <w:pPr>
+              <w:widowControl/>
+              <w:wordWrap/>
+              <w:autoSpaceDE/>
+              <w:autoSpaceDN/>
+              <w:spacing w:after="180" w:line="270" w:lineRule="atLeast"/>
+              <w:ind w:left="360"/>
+              <w:jc w:val="left"/>
+              <w:rPr>
+                <w:rFonts w:ascii="굴림" w:eastAsia="굴림" w:hAnsi="굴림" w:cs="굴림"/>
+                <w:kern w:val="0"/>
+                <w:sz w:val="24"/>
+                <w:szCs w:val="24"/>
+              </w:rPr>
+            </w:pPr>
+            <w:r>
+              <w:rPr>
+                <w:rFonts w:ascii="굴림" w:eastAsia="굴림" w:hAnsi="굴림" w:cs="굴림"/>
+                <w:kern w:val="0"/>
+                <w:sz w:val="24"/>
+                <w:szCs w:val="24"/>
+              </w:rPr>
+              <w:t>The line width, in pixels. Note that line joins are not handled well, so wide polylines will not look good.</w:t>
+            </w:r>
+          </w:p>
+          <w:p>
+            <w:pPr>
+              <w:widowControl/>
+              <w:wordWrap/>
+              <w:autoSpaceDE/>
+              <w:autoSpaceDN/>
+              <w:spacing w:after="0" w:line="270" w:lineRule="atLeast"/>
+              <w:ind w:left="360"/>
+              <w:jc w:val="left"/>
+              <w:rPr>
+                <w:rFonts w:ascii="굴림" w:eastAsia="굴림" w:hAnsi="굴림" w:cs="굴림"/>
+                <w:kern w:val="0"/>
+                <w:sz w:val="24"/>
+                <w:szCs w:val="24"/>
+              </w:rPr>
+            </w:pPr>
+            <w:r>
+              <w:rPr>
+                <w:rFonts w:ascii="굴림" w:eastAsia="굴림" w:hAnsi="굴림" w:cs="굴림"/>
+                <w:i/>
+                <w:iCs/>
+                <w:kern w:val="0"/>
+                <w:sz w:val="24"/>
+                <w:szCs w:val="24"/>
+              </w:rPr>
+              <w:t>New in version 1.1.5.</w:t>
+            </w:r>
+          </w:p>
+          <w:p>
+            <w:pPr>
+              <w:widowControl/>
+              <w:shd w:val="clear" w:color="auto" w:fill="6AB0DE"/>
+              <w:wordWrap/>
+              <w:autoSpaceDE/>
+              <w:autoSpaceDN/>
+              <w:spacing w:after="180" w:line="270" w:lineRule="atLeast"/>
+              <w:ind w:left="180" w:right="-180"/>
+              <w:jc w:val="left"/>
+              <w:rPr>
+                <w:rFonts w:ascii="inherit" w:eastAsia="굴림" w:hAnsi="inherit" w:cs="굴림"/>
+                <w:b/>
+                <w:bCs/>
+                <w:color w:val="FFFFFF"/>
+                <w:kern w:val="0"/>
+                <w:sz w:val="22"/>
+              </w:rPr>
+            </w:pPr>
+            <w:r>
+              <w:rPr>
+                <w:rFonts w:ascii="inherit" w:eastAsia="굴림" w:hAnsi="inherit" w:cs="굴림"/>
+                <w:b/>
+                <w:bCs/>
+                <w:color w:val="FFFFFF"/>
+                <w:kern w:val="0"/>
+                <w:sz w:val="22"/>
+              </w:rPr>
+              <w:t>Note</w:t>
+            </w:r>
+          </w:p>
+          <w:p>
+            <w:pPr>
+              <w:widowControl/>
+              <w:shd w:val="clear" w:color="auto" w:fill="E7F2FA"/>
+              <w:wordWrap/>
+              <w:autoSpaceDE/>
+              <w:autoSpaceDN/>
+              <w:spacing w:line="270" w:lineRule="atLeast"/>
+              <w:ind w:left="360"/>
+              <w:jc w:val="left"/>
+              <w:rPr>
+                <w:rFonts w:ascii="굴림" w:eastAsia="굴림" w:hAnsi="굴림" w:cs="굴림"/>
+                <w:kern w:val="0"/>
+                <w:sz w:val="24"/>
+                <w:szCs w:val="24"/>
+              </w:rPr>
+            </w:pPr>
+            <w:r>
+              <w:rPr>
+                <w:rFonts w:ascii="굴림" w:eastAsia="굴림" w:hAnsi="굴림" w:cs="굴림"/>
+                <w:kern w:val="0"/>
+                <w:sz w:val="24"/>
+                <w:szCs w:val="24"/>
+              </w:rPr>
+              <w:t>This option was broken until version 1.1.6.</w:t>
+            </w:r>
+          </w:p>
+        </w:tc>
+      </w:tr>
+    </w:tbl>
+    <w:p/>
+    <w:p>
       <w:bookmarkStart w:id="0" w:name="_GoBack"/>
       <w:bookmarkEnd w:id="0"/>
+    </w:p>
+    <w:p/>
+    <w:p>
+      <w:pPr>
+        <w:rPr>
+          <w:rFonts w:hint="eastAsia"/>
+        </w:rPr>
+      </w:pPr>
     </w:p>
     <w:sectPr>
       <w:pgSz w:w="11906" w:h="16838"/>
@@ -1022,6 +1570,163 @@
     </w:sectPr>
   </w:body>
 </w:document>
+</file>
+
+<file path=word/numbering.xml><?xml version="1.0" encoding="utf-8"?>
+<w:numbering xmlns:wpc="http://schemas.microsoft.com/office/word/2010/wordprocessingCanvas" xmlns:cx="http://schemas.microsoft.com/office/drawing/2014/chartex" xmlns:cx1="http://schemas.microsoft.com/office/drawing/2015/9/8/chartex" xmlns:cx2="http://schemas.microsoft.com/office/drawing/2015/10/21/chartex" xmlns:cx3="http://schemas.microsoft.com/office/drawing/2016/5/9/chartex" xmlns:cx4="http://schemas.microsoft.com/office/drawing/2016/5/10/chartex" xmlns:cx5="http://schemas.microsoft.com/office/drawing/2016/5/11/chartex" xmlns:cx6="http://schemas.microsoft.com/office/drawing/2016/5/12/chartex" xmlns:cx7="http://schemas.microsoft.com/office/drawing/2016/5/13/chartex" xmlns:cx8="http://schemas.microsoft.com/office/drawing/2016/5/14/chartex" xmlns:mc="http://schemas.openxmlformats.org/markup-compatibility/2006" xmlns:aink="http://schemas.microsoft.com/office/drawing/2016/ink" xmlns:am3d="http://schemas.microsoft.com/office/drawing/2017/model3d" xmlns:o="urn:schemas-microsoft-com:office:office" xmlns:r="http://schemas.openxmlformats.org/officeDocument/2006/relationships" xmlns:m="http://schemas.openxmlformats.org/officeDocument/2006/math" xmlns:v="urn:schemas-microsoft-com:vml" xmlns:wp14="http://schemas.microsoft.com/office/word/2010/wordprocessingDrawing" xmlns:wp="http://schemas.openxmlformats.org/drawingml/2006/wordprocessingDrawing" xmlns:w10="urn:schemas-microsoft-com:office:word" xmlns:w="http://schemas.openxmlformats.org/wordprocessingml/2006/main" xmlns:w14="http://schemas.microsoft.com/office/word/2010/wordml" xmlns:w15="http://schemas.microsoft.com/office/word/2012/wordml" xmlns:w16cid="http://schemas.microsoft.com/office/word/2016/wordml/cid" xmlns:w16se="http://schemas.microsoft.com/office/word/2015/wordml/symex" xmlns:wpg="http://schemas.microsoft.com/office/word/2010/wordprocessingGroup" xmlns:wpi="http://schemas.microsoft.com/office/word/2010/wordprocessingInk" xmlns:wne="http://schemas.microsoft.com/office/word/2006/wordml" xmlns:wps="http://schemas.microsoft.com/office/word/2010/wordprocessingShape" mc:Ignorable="w14 w15 w16se w16cid wp14">
+  <w:abstractNum w:abstractNumId="0" w15:restartNumberingAfterBreak="0">
+    <w:nsid w:val="2D7B113D"/>
+    <w:multiLevelType w:val="multilevel"/>
+    <w:tmpl w:val="FF2A7262"/>
+    <w:lvl w:ilvl="0">
+      <w:start w:val="1"/>
+      <w:numFmt w:val="bullet"/>
+      <w:lvlText w:val=""/>
+      <w:lvlJc w:val="left"/>
+      <w:pPr>
+        <w:tabs>
+          <w:tab w:val="num" w:pos="720"/>
+        </w:tabs>
+        <w:ind w:left="720" w:hanging="360"/>
+      </w:pPr>
+      <w:rPr>
+        <w:rFonts w:ascii="Symbol" w:hAnsi="Symbol" w:hint="default"/>
+        <w:sz w:val="20"/>
+      </w:rPr>
+    </w:lvl>
+    <w:lvl w:ilvl="1" w:tentative="1">
+      <w:start w:val="1"/>
+      <w:numFmt w:val="bullet"/>
+      <w:lvlText w:val=""/>
+      <w:lvlJc w:val="left"/>
+      <w:pPr>
+        <w:tabs>
+          <w:tab w:val="num" w:pos="1440"/>
+        </w:tabs>
+        <w:ind w:left="1440" w:hanging="360"/>
+      </w:pPr>
+      <w:rPr>
+        <w:rFonts w:ascii="Symbol" w:hAnsi="Symbol" w:hint="default"/>
+        <w:sz w:val="20"/>
+      </w:rPr>
+    </w:lvl>
+    <w:lvl w:ilvl="2" w:tentative="1">
+      <w:start w:val="1"/>
+      <w:numFmt w:val="bullet"/>
+      <w:lvlText w:val=""/>
+      <w:lvlJc w:val="left"/>
+      <w:pPr>
+        <w:tabs>
+          <w:tab w:val="num" w:pos="2160"/>
+        </w:tabs>
+        <w:ind w:left="2160" w:hanging="360"/>
+      </w:pPr>
+      <w:rPr>
+        <w:rFonts w:ascii="Symbol" w:hAnsi="Symbol" w:hint="default"/>
+        <w:sz w:val="20"/>
+      </w:rPr>
+    </w:lvl>
+    <w:lvl w:ilvl="3" w:tentative="1">
+      <w:start w:val="1"/>
+      <w:numFmt w:val="bullet"/>
+      <w:lvlText w:val=""/>
+      <w:lvlJc w:val="left"/>
+      <w:pPr>
+        <w:tabs>
+          <w:tab w:val="num" w:pos="2880"/>
+        </w:tabs>
+        <w:ind w:left="2880" w:hanging="360"/>
+      </w:pPr>
+      <w:rPr>
+        <w:rFonts w:ascii="Symbol" w:hAnsi="Symbol" w:hint="default"/>
+        <w:sz w:val="20"/>
+      </w:rPr>
+    </w:lvl>
+    <w:lvl w:ilvl="4" w:tentative="1">
+      <w:start w:val="1"/>
+      <w:numFmt w:val="bullet"/>
+      <w:lvlText w:val=""/>
+      <w:lvlJc w:val="left"/>
+      <w:pPr>
+        <w:tabs>
+          <w:tab w:val="num" w:pos="3600"/>
+        </w:tabs>
+        <w:ind w:left="3600" w:hanging="360"/>
+      </w:pPr>
+      <w:rPr>
+        <w:rFonts w:ascii="Symbol" w:hAnsi="Symbol" w:hint="default"/>
+        <w:sz w:val="20"/>
+      </w:rPr>
+    </w:lvl>
+    <w:lvl w:ilvl="5" w:tentative="1">
+      <w:start w:val="1"/>
+      <w:numFmt w:val="bullet"/>
+      <w:lvlText w:val=""/>
+      <w:lvlJc w:val="left"/>
+      <w:pPr>
+        <w:tabs>
+          <w:tab w:val="num" w:pos="4320"/>
+        </w:tabs>
+        <w:ind w:left="4320" w:hanging="360"/>
+      </w:pPr>
+      <w:rPr>
+        <w:rFonts w:ascii="Symbol" w:hAnsi="Symbol" w:hint="default"/>
+        <w:sz w:val="20"/>
+      </w:rPr>
+    </w:lvl>
+    <w:lvl w:ilvl="6" w:tentative="1">
+      <w:start w:val="1"/>
+      <w:numFmt w:val="bullet"/>
+      <w:lvlText w:val=""/>
+      <w:lvlJc w:val="left"/>
+      <w:pPr>
+        <w:tabs>
+          <w:tab w:val="num" w:pos="5040"/>
+        </w:tabs>
+        <w:ind w:left="5040" w:hanging="360"/>
+      </w:pPr>
+      <w:rPr>
+        <w:rFonts w:ascii="Symbol" w:hAnsi="Symbol" w:hint="default"/>
+        <w:sz w:val="20"/>
+      </w:rPr>
+    </w:lvl>
+    <w:lvl w:ilvl="7" w:tentative="1">
+      <w:start w:val="1"/>
+      <w:numFmt w:val="bullet"/>
+      <w:lvlText w:val=""/>
+      <w:lvlJc w:val="left"/>
+      <w:pPr>
+        <w:tabs>
+          <w:tab w:val="num" w:pos="5760"/>
+        </w:tabs>
+        <w:ind w:left="5760" w:hanging="360"/>
+      </w:pPr>
+      <w:rPr>
+        <w:rFonts w:ascii="Symbol" w:hAnsi="Symbol" w:hint="default"/>
+        <w:sz w:val="20"/>
+      </w:rPr>
+    </w:lvl>
+    <w:lvl w:ilvl="8" w:tentative="1">
+      <w:start w:val="1"/>
+      <w:numFmt w:val="bullet"/>
+      <w:lvlText w:val=""/>
+      <w:lvlJc w:val="left"/>
+      <w:pPr>
+        <w:tabs>
+          <w:tab w:val="num" w:pos="6480"/>
+        </w:tabs>
+        <w:ind w:left="6480" w:hanging="360"/>
+      </w:pPr>
+      <w:rPr>
+        <w:rFonts w:ascii="Symbol" w:hAnsi="Symbol" w:hint="default"/>
+        <w:sz w:val="20"/>
+      </w:rPr>
+    </w:lvl>
+  </w:abstractNum>
+  <w:num w:numId="1">
+    <w:abstractNumId w:val="0"/>
+  </w:num>
+</w:numbering>
 </file>
 
 <file path=word/styles.xml><?xml version="1.0" encoding="utf-8"?>
@@ -1629,6 +2334,89 @@
     <w:basedOn w:val="a0"/>
     <w:rsid w:val="00166DB6"/>
   </w:style>
+  <w:style w:type="character" w:styleId="HTML0">
+    <w:name w:val="HTML Code"/>
+    <w:basedOn w:val="a0"/>
+    <w:uiPriority w:val="99"/>
+    <w:semiHidden/>
+    <w:unhideWhenUsed/>
+    <w:rsid w:val="00B67737"/>
+    <w:rPr>
+      <w:rFonts w:ascii="굴림체" w:eastAsia="굴림체" w:hAnsi="굴림체" w:cs="굴림체"/>
+      <w:sz w:val="24"/>
+      <w:szCs w:val="24"/>
+    </w:rPr>
+  </w:style>
+  <w:style w:type="character" w:customStyle="1" w:styleId="sig-paren">
+    <w:name w:val="sig-paren"/>
+    <w:basedOn w:val="a0"/>
+    <w:rsid w:val="00B67737"/>
+  </w:style>
+  <w:style w:type="character" w:styleId="a4">
+    <w:name w:val="Emphasis"/>
+    <w:basedOn w:val="a0"/>
+    <w:uiPriority w:val="20"/>
+    <w:qFormat/>
+    <w:rsid w:val="00B67737"/>
+    <w:rPr>
+      <w:i/>
+      <w:iCs/>
+    </w:rPr>
+  </w:style>
+  <w:style w:type="character" w:styleId="a5">
+    <w:name w:val="Strong"/>
+    <w:basedOn w:val="a0"/>
+    <w:uiPriority w:val="22"/>
+    <w:qFormat/>
+    <w:rsid w:val="00B67737"/>
+    <w:rPr>
+      <w:b/>
+      <w:bCs/>
+    </w:rPr>
+  </w:style>
+  <w:style w:type="character" w:customStyle="1" w:styleId="versionmodified">
+    <w:name w:val="versionmodified"/>
+    <w:basedOn w:val="a0"/>
+    <w:rsid w:val="00B67737"/>
+  </w:style>
+  <w:style w:type="paragraph" w:customStyle="1" w:styleId="first">
+    <w:name w:val="first"/>
+    <w:basedOn w:val="a"/>
+    <w:rsid w:val="00B67737"/>
+    <w:pPr>
+      <w:widowControl/>
+      <w:wordWrap/>
+      <w:autoSpaceDE/>
+      <w:autoSpaceDN/>
+      <w:spacing w:before="100" w:beforeAutospacing="1" w:after="100" w:afterAutospacing="1" w:line="240" w:lineRule="auto"/>
+      <w:jc w:val="left"/>
+    </w:pPr>
+    <w:rPr>
+      <w:rFonts w:ascii="굴림" w:eastAsia="굴림" w:hAnsi="굴림" w:cs="굴림"/>
+      <w:kern w:val="0"/>
+      <w:sz w:val="24"/>
+      <w:szCs w:val="24"/>
+    </w:rPr>
+  </w:style>
+  <w:style w:type="paragraph" w:customStyle="1" w:styleId="last">
+    <w:name w:val="last"/>
+    <w:basedOn w:val="a"/>
+    <w:rsid w:val="00B67737"/>
+    <w:pPr>
+      <w:widowControl/>
+      <w:wordWrap/>
+      <w:autoSpaceDE/>
+      <w:autoSpaceDN/>
+      <w:spacing w:before="100" w:beforeAutospacing="1" w:after="100" w:afterAutospacing="1" w:line="240" w:lineRule="auto"/>
+      <w:jc w:val="left"/>
+    </w:pPr>
+    <w:rPr>
+      <w:rFonts w:ascii="굴림" w:eastAsia="굴림" w:hAnsi="굴림" w:cs="굴림"/>
+      <w:kern w:val="0"/>
+      <w:sz w:val="24"/>
+      <w:szCs w:val="24"/>
+    </w:rPr>
+  </w:style>
 </w:styles>
 </file>
 

</xml_diff>

<commit_message>
1일 1 commit tensorflow object-Detection-api 설치중
</commit_message>
<xml_diff>
--- a/경준_daily 공부 내용 정리/InHandPlus/InHandPlus_Python 공부 시작_190701.docx
+++ b/경준_daily 공부 내용 정리/InHandPlus/InHandPlus_Python 공부 시작_190701.docx
@@ -1006,13 +1006,7 @@
     </w:p>
     <w:p/>
     <w:p/>
-    <w:p>
-      <w:pPr>
-        <w:rPr>
-          <w:rFonts w:hint="eastAsia"/>
-        </w:rPr>
-      </w:pPr>
-    </w:p>
+    <w:p/>
     <w:p>
       <w:pPr>
         <w:widowControl/>
@@ -1499,7 +1493,7 @@
               <w:ind w:left="180" w:right="-180"/>
               <w:jc w:val="left"/>
               <w:rPr>
-                <w:rFonts w:ascii="inherit" w:eastAsia="굴림" w:hAnsi="inherit" w:cs="굴림"/>
+                <w:rFonts w:ascii="inherit" w:eastAsia="굴림" w:hAnsi="inherit" w:cs="굴림" w:hint="eastAsia"/>
                 <w:b/>
                 <w:bCs/>
                 <w:color w:val="FFFFFF"/>
@@ -1550,17 +1544,122 @@
       </w:tr>
     </w:tbl>
     <w:p/>
+    <w:p/>
+    <w:p/>
     <w:p>
+      <w:r>
+        <w:rPr>
+          <w:rFonts w:hint="eastAsia"/>
+        </w:rPr>
+        <w:lastRenderedPageBreak/>
+        <w:t>#</w:t>
+      </w:r>
+      <w:r>
+        <w:t>###0703</w:t>
+      </w:r>
+    </w:p>
+    <w:p>
+      <w:r>
+        <w:t xml:space="preserve">Tensor flow object – detection </w:t>
+      </w:r>
+      <w:proofErr w:type="spellStart"/>
+      <w:r>
+        <w:t>api</w:t>
+      </w:r>
+      <w:proofErr w:type="spellEnd"/>
+      <w:r>
+        <w:t xml:space="preserve"> </w:t>
+      </w:r>
+      <w:proofErr w:type="spellStart"/>
+      <w:r>
+        <w:rPr>
+          <w:rFonts w:hint="eastAsia"/>
+        </w:rPr>
+        <w:t>설치중</w:t>
+      </w:r>
+      <w:proofErr w:type="spellEnd"/>
+    </w:p>
+    <w:p>
+      <w:r>
+        <w:rPr>
+          <w:rFonts w:hint="eastAsia"/>
+        </w:rPr>
+        <w:t xml:space="preserve">오류 유형 </w:t>
+      </w:r>
+      <w:r>
+        <w:t xml:space="preserve">1, </w:t>
+      </w:r>
+      <w:r>
+        <w:rPr>
+          <w:rFonts w:hint="eastAsia"/>
+        </w:rPr>
+        <w:t>환경변수</w:t>
+      </w:r>
+    </w:p>
+    <w:p>
+      <w:r>
+        <w:rPr>
+          <w:rFonts w:hint="eastAsia"/>
+        </w:rPr>
+        <w:t xml:space="preserve">오류 유형 </w:t>
+      </w:r>
+      <w:r>
+        <w:t xml:space="preserve">2. </w:t>
+      </w:r>
+      <w:r>
+        <w:rPr>
+          <w:rFonts w:hint="eastAsia"/>
+        </w:rPr>
+        <w:t xml:space="preserve">학습시킨 </w:t>
+      </w:r>
+      <w:proofErr w:type="spellStart"/>
+      <w:r>
+        <w:t>tensorflow</w:t>
+      </w:r>
+      <w:proofErr w:type="spellEnd"/>
+      <w:r>
+        <w:t xml:space="preserve"> </w:t>
+      </w:r>
+      <w:r>
+        <w:rPr>
+          <w:rFonts w:hint="eastAsia"/>
+        </w:rPr>
+        <w:t xml:space="preserve">버전과 </w:t>
+      </w:r>
+      <w:r>
+        <w:t xml:space="preserve">using </w:t>
+      </w:r>
+      <w:proofErr w:type="spellStart"/>
+      <w:r>
+        <w:rPr>
+          <w:rFonts w:hint="eastAsia"/>
+        </w:rPr>
+        <w:t>tensorflow</w:t>
+      </w:r>
+      <w:proofErr w:type="spellEnd"/>
+      <w:r>
+        <w:rPr>
+          <w:rFonts w:hint="eastAsia"/>
+        </w:rPr>
+        <w:t xml:space="preserve"> 버전 다름</w:t>
+      </w:r>
+    </w:p>
+    <w:p>
+      <w:r>
+        <w:rPr>
+          <w:rFonts w:hint="eastAsia"/>
+        </w:rPr>
+        <w:t>북마크 만들어서 진행중</w:t>
+      </w:r>
+    </w:p>
+    <w:p>
+      <w:pPr>
+        <w:rPr>
+          <w:rFonts w:hint="eastAsia"/>
+        </w:rPr>
+      </w:pPr>
       <w:bookmarkStart w:id="0" w:name="_GoBack"/>
       <w:bookmarkEnd w:id="0"/>
-    </w:p>
-    <w:p/>
-    <w:p>
-      <w:pPr>
-        <w:rPr>
-          <w:rFonts w:hint="eastAsia"/>
-        </w:rPr>
-      </w:pPr>
     </w:p>
     <w:sectPr>
       <w:pgSz w:w="11906" w:h="16838"/>
@@ -1570,6 +1669,56 @@
     </w:sectPr>
   </w:body>
 </w:document>
+</file>
+
+<file path=word/endnotes.xml><?xml version="1.0" encoding="utf-8"?>
+<w:endnotes xmlns:wpc="http://schemas.microsoft.com/office/word/2010/wordprocessingCanvas" xmlns:cx="http://schemas.microsoft.com/office/drawing/2014/chartex" xmlns:cx1="http://schemas.microsoft.com/office/drawing/2015/9/8/chartex" xmlns:cx2="http://schemas.microsoft.com/office/drawing/2015/10/21/chartex" xmlns:cx3="http://schemas.microsoft.com/office/drawing/2016/5/9/chartex" xmlns:cx4="http://schemas.microsoft.com/office/drawing/2016/5/10/chartex" xmlns:cx5="http://schemas.microsoft.com/office/drawing/2016/5/11/chartex" xmlns:cx6="http://schemas.microsoft.com/office/drawing/2016/5/12/chartex" xmlns:cx7="http://schemas.microsoft.com/office/drawing/2016/5/13/chartex" xmlns:cx8="http://schemas.microsoft.com/office/drawing/2016/5/14/chartex" xmlns:mc="http://schemas.openxmlformats.org/markup-compatibility/2006" xmlns:aink="http://schemas.microsoft.com/office/drawing/2016/ink" xmlns:am3d="http://schemas.microsoft.com/office/drawing/2017/model3d" xmlns:o="urn:schemas-microsoft-com:office:office" xmlns:r="http://schemas.openxmlformats.org/officeDocument/2006/relationships" xmlns:m="http://schemas.openxmlformats.org/officeDocument/2006/math" xmlns:v="urn:schemas-microsoft-com:vml" xmlns:wp14="http://schemas.microsoft.com/office/word/2010/wordprocessingDrawing" xmlns:wp="http://schemas.openxmlformats.org/drawingml/2006/wordprocessingDrawing" xmlns:w10="urn:schemas-microsoft-com:office:word" xmlns:w="http://schemas.openxmlformats.org/wordprocessingml/2006/main" xmlns:w14="http://schemas.microsoft.com/office/word/2010/wordml" xmlns:w15="http://schemas.microsoft.com/office/word/2012/wordml" xmlns:w16cid="http://schemas.microsoft.com/office/word/2016/wordml/cid" xmlns:w16se="http://schemas.microsoft.com/office/word/2015/wordml/symex" xmlns:wpg="http://schemas.microsoft.com/office/word/2010/wordprocessingGroup" xmlns:wpi="http://schemas.microsoft.com/office/word/2010/wordprocessingInk" xmlns:wne="http://schemas.microsoft.com/office/word/2006/wordml" xmlns:wps="http://schemas.microsoft.com/office/word/2010/wordprocessingShape" mc:Ignorable="w14 w15 w16se w16cid wp14">
+  <w:endnote w:type="separator" w:id="-1">
+    <w:p>
+      <w:pPr>
+        <w:spacing w:after="0" w:line="240" w:lineRule="auto"/>
+      </w:pPr>
+      <w:r>
+        <w:separator/>
+      </w:r>
+    </w:p>
+  </w:endnote>
+  <w:endnote w:type="continuationSeparator" w:id="0">
+    <w:p>
+      <w:pPr>
+        <w:spacing w:after="0" w:line="240" w:lineRule="auto"/>
+      </w:pPr>
+      <w:r>
+        <w:continuationSeparator/>
+      </w:r>
+    </w:p>
+  </w:endnote>
+</w:endnotes>
+</file>
+
+<file path=word/footnotes.xml><?xml version="1.0" encoding="utf-8"?>
+<w:footnotes xmlns:wpc="http://schemas.microsoft.com/office/word/2010/wordprocessingCanvas" xmlns:cx="http://schemas.microsoft.com/office/drawing/2014/chartex" xmlns:cx1="http://schemas.microsoft.com/office/drawing/2015/9/8/chartex" xmlns:cx2="http://schemas.microsoft.com/office/drawing/2015/10/21/chartex" xmlns:cx3="http://schemas.microsoft.com/office/drawing/2016/5/9/chartex" xmlns:cx4="http://schemas.microsoft.com/office/drawing/2016/5/10/chartex" xmlns:cx5="http://schemas.microsoft.com/office/drawing/2016/5/11/chartex" xmlns:cx6="http://schemas.microsoft.com/office/drawing/2016/5/12/chartex" xmlns:cx7="http://schemas.microsoft.com/office/drawing/2016/5/13/chartex" xmlns:cx8="http://schemas.microsoft.com/office/drawing/2016/5/14/chartex" xmlns:mc="http://schemas.openxmlformats.org/markup-compatibility/2006" xmlns:aink="http://schemas.microsoft.com/office/drawing/2016/ink" xmlns:am3d="http://schemas.microsoft.com/office/drawing/2017/model3d" xmlns:o="urn:schemas-microsoft-com:office:office" xmlns:r="http://schemas.openxmlformats.org/officeDocument/2006/relationships" xmlns:m="http://schemas.openxmlformats.org/officeDocument/2006/math" xmlns:v="urn:schemas-microsoft-com:vml" xmlns:wp14="http://schemas.microsoft.com/office/word/2010/wordprocessingDrawing" xmlns:wp="http://schemas.openxmlformats.org/drawingml/2006/wordprocessingDrawing" xmlns:w10="urn:schemas-microsoft-com:office:word" xmlns:w="http://schemas.openxmlformats.org/wordprocessingml/2006/main" xmlns:w14="http://schemas.microsoft.com/office/word/2010/wordml" xmlns:w15="http://schemas.microsoft.com/office/word/2012/wordml" xmlns:w16cid="http://schemas.microsoft.com/office/word/2016/wordml/cid" xmlns:w16se="http://schemas.microsoft.com/office/word/2015/wordml/symex" xmlns:wpg="http://schemas.microsoft.com/office/word/2010/wordprocessingGroup" xmlns:wpi="http://schemas.microsoft.com/office/word/2010/wordprocessingInk" xmlns:wne="http://schemas.microsoft.com/office/word/2006/wordml" xmlns:wps="http://schemas.microsoft.com/office/word/2010/wordprocessingShape" mc:Ignorable="w14 w15 w16se w16cid wp14">
+  <w:footnote w:type="separator" w:id="-1">
+    <w:p>
+      <w:pPr>
+        <w:spacing w:after="0" w:line="240" w:lineRule="auto"/>
+      </w:pPr>
+      <w:r>
+        <w:separator/>
+      </w:r>
+    </w:p>
+  </w:footnote>
+  <w:footnote w:type="continuationSeparator" w:id="0">
+    <w:p>
+      <w:pPr>
+        <w:spacing w:after="0" w:line="240" w:lineRule="auto"/>
+      </w:pPr>
+      <w:r>
+        <w:continuationSeparator/>
+      </w:r>
+    </w:p>
+  </w:footnote>
+</w:footnotes>
 </file>
 
 <file path=word/numbering.xml><?xml version="1.0" encoding="utf-8"?>
@@ -2417,6 +2566,50 @@
       <w:szCs w:val="24"/>
     </w:rPr>
   </w:style>
+  <w:style w:type="paragraph" w:styleId="a6">
+    <w:name w:val="header"/>
+    <w:basedOn w:val="a"/>
+    <w:link w:val="Char"/>
+    <w:uiPriority w:val="99"/>
+    <w:unhideWhenUsed/>
+    <w:rsid w:val="00E92A10"/>
+    <w:pPr>
+      <w:tabs>
+        <w:tab w:val="center" w:pos="4513"/>
+        <w:tab w:val="right" w:pos="9026"/>
+      </w:tabs>
+      <w:snapToGrid w:val="0"/>
+    </w:pPr>
+  </w:style>
+  <w:style w:type="character" w:customStyle="1" w:styleId="Char">
+    <w:name w:val="머리글 Char"/>
+    <w:basedOn w:val="a0"/>
+    <w:link w:val="a6"/>
+    <w:uiPriority w:val="99"/>
+    <w:rsid w:val="00E92A10"/>
+  </w:style>
+  <w:style w:type="paragraph" w:styleId="a7">
+    <w:name w:val="footer"/>
+    <w:basedOn w:val="a"/>
+    <w:link w:val="Char0"/>
+    <w:uiPriority w:val="99"/>
+    <w:unhideWhenUsed/>
+    <w:rsid w:val="00E92A10"/>
+    <w:pPr>
+      <w:tabs>
+        <w:tab w:val="center" w:pos="4513"/>
+        <w:tab w:val="right" w:pos="9026"/>
+      </w:tabs>
+      <w:snapToGrid w:val="0"/>
+    </w:pPr>
+  </w:style>
+  <w:style w:type="character" w:customStyle="1" w:styleId="Char0">
+    <w:name w:val="바닥글 Char"/>
+    <w:basedOn w:val="a0"/>
+    <w:link w:val="a7"/>
+    <w:uiPriority w:val="99"/>
+    <w:rsid w:val="00E92A10"/>
+  </w:style>
 </w:styles>
 </file>
 

</xml_diff>